<commit_message>
adicao do que faltava no modo de preparo para concluir a receita e uma observacao
</commit_message>
<xml_diff>
--- a/bolo_de_cenoura.docx
+++ b/bolo_de_cenoura.docx
@@ -114,10 +114,136 @@
     </w:p>
     <w:p>
       <w:pPr>
-        <w:pStyle w:val="Default"/>
-      </w:pPr>
-      <w:r>
-        <w:t>1. Bata no liquidificador as cenouras, os ovos e o óleo.</w:t>
+        <w:autoSpaceDE w:val="0"/>
+        <w:autoSpaceDN w:val="0"/>
+        <w:adjustRightInd w:val="0"/>
+        <w:spacing w:after="0" w:line="240" w:lineRule="auto"/>
+        <w:rPr>
+          <w:rFonts w:ascii="Aptos" w:hAnsi="Aptos" w:cs="Aptos"/>
+          <w:color w:val="000000"/>
+          <w:sz w:val="23"/>
+          <w:szCs w:val="23"/>
+        </w:rPr>
+      </w:pPr>
+      <w:r>
+        <w:rPr>
+          <w:rFonts w:ascii="Aptos" w:hAnsi="Aptos" w:cs="Aptos"/>
+          <w:color w:val="000000"/>
+          <w:sz w:val="23"/>
+          <w:szCs w:val="23"/>
+        </w:rPr>
+        <w:t xml:space="preserve">1. Bata no liquidificador as cenouras, os ovos e o óleo até obter uma mistura homogênea. </w:t>
+      </w:r>
+    </w:p>
+    <w:p>
+      <w:pPr>
+        <w:autoSpaceDE w:val="0"/>
+        <w:autoSpaceDN w:val="0"/>
+        <w:adjustRightInd w:val="0"/>
+        <w:spacing w:after="0" w:line="240" w:lineRule="auto"/>
+        <w:rPr>
+          <w:rFonts w:ascii="Aptos" w:hAnsi="Aptos" w:cs="Aptos"/>
+          <w:color w:val="000000"/>
+          <w:sz w:val="23"/>
+          <w:szCs w:val="23"/>
+        </w:rPr>
+      </w:pPr>
+      <w:r>
+        <w:rPr>
+          <w:rFonts w:ascii="Aptos" w:hAnsi="Aptos" w:cs="Aptos"/>
+          <w:color w:val="000000"/>
+          <w:sz w:val="23"/>
+          <w:szCs w:val="23"/>
+        </w:rPr>
+        <w:t xml:space="preserve">2. Em uma tigela, misture o açúcar e a farinha de trigo. </w:t>
+      </w:r>
+    </w:p>
+    <w:p>
+      <w:pPr>
+        <w:autoSpaceDE w:val="0"/>
+        <w:autoSpaceDN w:val="0"/>
+        <w:adjustRightInd w:val="0"/>
+        <w:spacing w:after="0" w:line="240" w:lineRule="auto"/>
+        <w:rPr>
+          <w:rFonts w:ascii="Aptos" w:hAnsi="Aptos" w:cs="Aptos"/>
+          <w:color w:val="000000"/>
+          <w:sz w:val="23"/>
+          <w:szCs w:val="23"/>
+        </w:rPr>
+      </w:pPr>
+      <w:r>
+        <w:rPr>
+          <w:rFonts w:ascii="Aptos" w:hAnsi="Aptos" w:cs="Aptos"/>
+          <w:color w:val="000000"/>
+          <w:sz w:val="23"/>
+          <w:szCs w:val="23"/>
+        </w:rPr>
+        <w:t xml:space="preserve">3. Adicione a mistura líquida à tigela e mexa bem. </w:t>
+      </w:r>
+    </w:p>
+    <w:p>
+      <w:pPr>
+        <w:autoSpaceDE w:val="0"/>
+        <w:autoSpaceDN w:val="0"/>
+        <w:adjustRightInd w:val="0"/>
+        <w:spacing w:after="0" w:line="240" w:lineRule="auto"/>
+        <w:rPr>
+          <w:rFonts w:ascii="Aptos" w:hAnsi="Aptos" w:cs="Aptos"/>
+          <w:color w:val="000000"/>
+          <w:sz w:val="23"/>
+          <w:szCs w:val="23"/>
+        </w:rPr>
+      </w:pPr>
+      <w:r>
+        <w:rPr>
+          <w:rFonts w:ascii="Aptos" w:hAnsi="Aptos" w:cs="Aptos"/>
+          <w:color w:val="000000"/>
+          <w:sz w:val="23"/>
+          <w:szCs w:val="23"/>
+        </w:rPr>
+        <w:t xml:space="preserve">4. Acrescente o fermento e misture delicadamente. </w:t>
+      </w:r>
+    </w:p>
+    <w:p>
+      <w:pPr>
+        <w:autoSpaceDE w:val="0"/>
+        <w:autoSpaceDN w:val="0"/>
+        <w:adjustRightInd w:val="0"/>
+        <w:spacing w:after="0" w:line="240" w:lineRule="auto"/>
+        <w:rPr>
+          <w:rFonts w:ascii="Aptos" w:hAnsi="Aptos" w:cs="Aptos"/>
+          <w:color w:val="000000"/>
+          <w:sz w:val="23"/>
+          <w:szCs w:val="23"/>
+        </w:rPr>
+      </w:pPr>
+      <w:r>
+        <w:rPr>
+          <w:rFonts w:ascii="Aptos" w:hAnsi="Aptos" w:cs="Aptos"/>
+          <w:color w:val="000000"/>
+          <w:sz w:val="23"/>
+          <w:szCs w:val="23"/>
+        </w:rPr>
+        <w:t xml:space="preserve">5. Despeje a massa em uma forma untada e enfarinhada. </w:t>
+      </w:r>
+    </w:p>
+    <w:p>
+      <w:pPr>
+        <w:rPr>
+          <w:rFonts w:ascii="Aptos" w:hAnsi="Aptos" w:cs="Aptos"/>
+          <w:color w:val="000000"/>
+          <w:sz w:val="23"/>
+          <w:szCs w:val="23"/>
+        </w:rPr>
+      </w:pPr>
+      <w:r>
+        <w:rPr>
+          <w:rFonts w:ascii="Aptos" w:hAnsi="Aptos" w:cs="Aptos"/>
+          <w:color w:val="000000"/>
+          <w:sz w:val="23"/>
+          <w:szCs w:val="23"/>
+        </w:rPr>
+        <w:t>6. Asse em forno preaquecido a 180°C por cerca de 40 minutos.</w:t>
       </w:r>
     </w:p>
     <w:p>
@@ -129,10 +255,29 @@
       </w:pPr>
       <w:r>
         <w:rPr>
-          <w:sz w:val="24"/>
-          <w:szCs w:val="24"/>
-        </w:rPr>
-        <w:t>2. Em uma tigela, misture o açúcar e a farinha.</w:t>
+          <w:b/>
+          <w:bCs/>
+          <w:color w:val="663300"/>
+          <w:sz w:val="23"/>
+          <w:szCs w:val="23"/>
+        </w:rPr>
+        <w:t>OBSERVAÇÃO:</w:t>
+      </w:r>
+      <w:r>
+        <w:rPr>
+          <w:b/>
+          <w:bCs/>
+          <w:sz w:val="23"/>
+          <w:szCs w:val="23"/>
+        </w:rPr>
+        <w:t xml:space="preserve"> </w:t>
+      </w:r>
+      <w:r>
+        <w:rPr>
+          <w:sz w:val="23"/>
+          <w:szCs w:val="23"/>
+        </w:rPr>
+        <w:t>Adicionar uma cobertura simples de chocolate após o bolo esfriar.</w:t>
       </w:r>
     </w:p>
     <w:sectPr>

</xml_diff>

<commit_message>
adicao da secao de dicas de preparo
</commit_message>
<xml_diff>
--- a/bolo_de_cenoura.docx
+++ b/bolo_de_cenoura.docx
@@ -249,8 +249,8 @@
     <w:p>
       <w:pPr>
         <w:rPr>
-          <w:sz w:val="24"/>
-          <w:szCs w:val="24"/>
+          <w:sz w:val="23"/>
+          <w:szCs w:val="23"/>
         </w:rPr>
       </w:pPr>
       <w:r>
@@ -278,6 +278,71 @@
           <w:szCs w:val="23"/>
         </w:rPr>
         <w:t>Adicionar uma cobertura simples de chocolate após o bolo esfriar.</w:t>
+      </w:r>
+    </w:p>
+    <w:p>
+      <w:pPr>
+        <w:autoSpaceDE w:val="0"/>
+        <w:autoSpaceDN w:val="0"/>
+        <w:adjustRightInd w:val="0"/>
+        <w:spacing w:after="0" w:line="240" w:lineRule="auto"/>
+        <w:rPr>
+          <w:rFonts w:ascii="Aptos" w:hAnsi="Aptos" w:cs="Aptos"/>
+          <w:color w:val="663300"/>
+          <w:sz w:val="23"/>
+          <w:szCs w:val="23"/>
+        </w:rPr>
+      </w:pPr>
+      <w:r>
+        <w:rPr>
+          <w:rFonts w:ascii="Aptos" w:hAnsi="Aptos" w:cs="Aptos"/>
+          <w:b/>
+          <w:bCs/>
+          <w:color w:val="663300"/>
+          <w:sz w:val="23"/>
+          <w:szCs w:val="23"/>
+        </w:rPr>
+        <w:t xml:space="preserve">DICAS DE PREPARO: </w:t>
+      </w:r>
+    </w:p>
+    <w:p>
+      <w:pPr>
+        <w:autoSpaceDE w:val="0"/>
+        <w:autoSpaceDN w:val="0"/>
+        <w:adjustRightInd w:val="0"/>
+        <w:spacing w:after="0" w:line="240" w:lineRule="auto"/>
+        <w:rPr>
+          <w:rFonts w:ascii="Aptos" w:hAnsi="Aptos" w:cs="Aptos"/>
+          <w:color w:val="000000"/>
+          <w:sz w:val="23"/>
+          <w:szCs w:val="23"/>
+        </w:rPr>
+      </w:pPr>
+      <w:r>
+        <w:rPr>
+          <w:rFonts w:ascii="Aptos" w:hAnsi="Aptos" w:cs="Aptos"/>
+          <w:color w:val="000000"/>
+          <w:sz w:val="23"/>
+          <w:szCs w:val="23"/>
+        </w:rPr>
+        <w:t xml:space="preserve">- Para um bolo mais fofo, peneire a farinha de trigo. </w:t>
+      </w:r>
+    </w:p>
+    <w:p>
+      <w:pPr>
+        <w:rPr>
+          <w:sz w:val="24"/>
+          <w:szCs w:val="24"/>
+        </w:rPr>
+      </w:pPr>
+      <w:r>
+        <w:rPr>
+          <w:rFonts w:ascii="Aptos" w:hAnsi="Aptos" w:cs="Aptos"/>
+          <w:color w:val="000000"/>
+          <w:sz w:val="23"/>
+          <w:szCs w:val="23"/>
+        </w:rPr>
+        <w:t>- Você pode adicionar nozes picadas à massa para um toque especial.</w:t>
       </w:r>
     </w:p>
     <w:sectPr>

</xml_diff>